<commit_message>
tweaks to capstone, appexdix A
</commit_message>
<xml_diff>
--- a/AMRC.docx
+++ b/AMRC.docx
@@ -771,7 +771,7 @@
     </w:lvl>
   </w:abstractNum>
   <w:abstractNum w:abstractNumId="990">
-    <w:nsid w:val="53291c56"/>
+    <w:nsid w:val="30150ff8"/>
     <w:multiLevelType w:val="multilevel"/>
     <w:lvl w:ilvl="0">
       <w:numFmt w:val="bullet"/>
@@ -852,7 +852,7 @@
     </w:lvl>
   </w:abstractNum>
   <w:abstractNum w:abstractNumId="991">
-    <w:nsid w:val="525848af"/>
+    <w:nsid w:val="75e0dd15"/>
     <w:multiLevelType w:val="multilevel"/>
     <w:lvl w:ilvl="0">
       <w:numFmt w:val="bullet"/>

</xml_diff>